<commit_message>
Inicio de implementação da View Edit Profile
</commit_message>
<xml_diff>
--- a/04 - Docs/01 - Project Manager/02 - ATAs/04 - Ponto Situação.docx
+++ b/04 - Docs/01 - Project Manager/02 - ATAs/04 - Ponto Situação.docx
@@ -1,10 +1,10 @@
 
 <file path=word/document.xml><?xml version="1.0" encoding="utf-8"?>
-<w:document xmlns:wpc="http://schemas.microsoft.com/office/word/2010/wordprocessingCanvas" xmlns:cx="http://schemas.microsoft.com/office/drawing/2014/chartex" xmlns:mc="http://schemas.openxmlformats.org/markup-compatibility/2006" xmlns:o="urn:schemas-microsoft-com:office:office" xmlns:r="http://schemas.openxmlformats.org/officeDocument/2006/relationships" xmlns:m="http://schemas.openxmlformats.org/officeDocument/2006/math" xmlns:v="urn:schemas-microsoft-com:vml" xmlns:wp14="http://schemas.microsoft.com/office/word/2010/wordprocessingDrawing" xmlns:wp="http://schemas.openxmlformats.org/drawingml/2006/wordprocessingDrawing" xmlns:w10="urn:schemas-microsoft-com:office:word" xmlns:w="http://schemas.openxmlformats.org/wordprocessingml/2006/main" xmlns:w14="http://schemas.microsoft.com/office/word/2010/wordml" xmlns:w15="http://schemas.microsoft.com/office/word/2012/wordml" xmlns:w16se="http://schemas.microsoft.com/office/word/2015/wordml/symex" xmlns:wpg="http://schemas.microsoft.com/office/word/2010/wordprocessingGroup" xmlns:wpi="http://schemas.microsoft.com/office/word/2010/wordprocessingInk" xmlns:wne="http://schemas.microsoft.com/office/word/2006/wordml" xmlns:wps="http://schemas.microsoft.com/office/word/2010/wordprocessingShape" mc:Ignorable="w14 w15 w16se wp14">
+<w:document xmlns:wpc="http://schemas.microsoft.com/office/word/2010/wordprocessingCanvas" xmlns:cx="http://schemas.microsoft.com/office/drawing/2014/chartex" xmlns:cx1="http://schemas.microsoft.com/office/drawing/2015/9/8/chartex" xmlns:cx2="http://schemas.microsoft.com/office/drawing/2015/10/21/chartex" xmlns:cx3="http://schemas.microsoft.com/office/drawing/2016/5/9/chartex" xmlns:cx4="http://schemas.microsoft.com/office/drawing/2016/5/10/chartex" xmlns:cx5="http://schemas.microsoft.com/office/drawing/2016/5/11/chartex" xmlns:cx6="http://schemas.microsoft.com/office/drawing/2016/5/12/chartex" xmlns:cx7="http://schemas.microsoft.com/office/drawing/2016/5/13/chartex" xmlns:cx8="http://schemas.microsoft.com/office/drawing/2016/5/14/chartex" xmlns:mc="http://schemas.openxmlformats.org/markup-compatibility/2006" xmlns:aink="http://schemas.microsoft.com/office/drawing/2016/ink" xmlns:am3d="http://schemas.microsoft.com/office/drawing/2017/model3d" xmlns:o="urn:schemas-microsoft-com:office:office" xmlns:r="http://schemas.openxmlformats.org/officeDocument/2006/relationships" xmlns:m="http://schemas.openxmlformats.org/officeDocument/2006/math" xmlns:v="urn:schemas-microsoft-com:vml" xmlns:wp14="http://schemas.microsoft.com/office/word/2010/wordprocessingDrawing" xmlns:wp="http://schemas.openxmlformats.org/drawingml/2006/wordprocessingDrawing" xmlns:w10="urn:schemas-microsoft-com:office:word" xmlns:w="http://schemas.openxmlformats.org/wordprocessingml/2006/main" xmlns:w14="http://schemas.microsoft.com/office/word/2010/wordml" xmlns:w15="http://schemas.microsoft.com/office/word/2012/wordml" xmlns:w16cid="http://schemas.microsoft.com/office/word/2016/wordml/cid" xmlns:w16se="http://schemas.microsoft.com/office/word/2015/wordml/symex" xmlns:wpg="http://schemas.microsoft.com/office/word/2010/wordprocessingGroup" xmlns:wpi="http://schemas.microsoft.com/office/word/2010/wordprocessingInk" xmlns:wne="http://schemas.microsoft.com/office/word/2006/wordml" xmlns:wps="http://schemas.microsoft.com/office/word/2010/wordprocessingShape" mc:Ignorable="w14 w15 w16se w16cid wp14">
   <w:body>
     <w:p>
       <w:pPr>
-        <w:pStyle w:val="Header"/>
+        <w:pStyle w:val="Cabealho"/>
         <w:ind w:right="578"/>
         <w:rPr>
           <w:b/>
@@ -43,13 +43,13 @@
     </w:p>
     <w:p>
       <w:pPr>
-        <w:pStyle w:val="Header"/>
+        <w:pStyle w:val="Cabealho"/>
         <w:ind w:right="578"/>
       </w:pPr>
     </w:p>
     <w:p>
       <w:pPr>
-        <w:pStyle w:val="Header"/>
+        <w:pStyle w:val="Cabealho"/>
         <w:ind w:right="578"/>
       </w:pPr>
     </w:p>
@@ -225,14 +225,14 @@
     </w:tbl>
     <w:p>
       <w:pPr>
-        <w:pStyle w:val="BodyText"/>
+        <w:pStyle w:val="Corpodetexto"/>
         <w:spacing w:after="0" w:line="240" w:lineRule="auto"/>
         <w:ind w:right="578"/>
       </w:pPr>
     </w:p>
     <w:p>
       <w:pPr>
-        <w:pStyle w:val="BodyText"/>
+        <w:pStyle w:val="Corpodetexto"/>
         <w:spacing w:before="120"/>
         <w:ind w:right="578"/>
         <w:jc w:val="both"/>
@@ -243,7 +243,7 @@
     </w:p>
     <w:p>
       <w:pPr>
-        <w:pStyle w:val="BodyText"/>
+        <w:pStyle w:val="Corpodetexto"/>
         <w:spacing w:before="120"/>
         <w:ind w:right="578"/>
         <w:jc w:val="both"/>
@@ -269,7 +269,7 @@
     </w:p>
     <w:p>
       <w:pPr>
-        <w:pStyle w:val="BodyText"/>
+        <w:pStyle w:val="Corpodetexto"/>
         <w:spacing w:before="120"/>
         <w:ind w:right="578"/>
         <w:jc w:val="both"/>
@@ -286,7 +286,7 @@
     </w:p>
     <w:p>
       <w:pPr>
-        <w:pStyle w:val="BodyText"/>
+        <w:pStyle w:val="Corpodetexto"/>
         <w:spacing w:before="120"/>
         <w:ind w:right="578"/>
         <w:jc w:val="both"/>
@@ -298,7 +298,7 @@
     </w:p>
     <w:p>
       <w:pPr>
-        <w:pStyle w:val="BodyText"/>
+        <w:pStyle w:val="Corpodetexto"/>
         <w:spacing w:before="120"/>
         <w:ind w:right="578"/>
         <w:jc w:val="both"/>
@@ -375,13 +375,21 @@
         <w:t>e</w:t>
       </w:r>
       <w:r>
-        <w:t xml:space="preserve"> design como</w:t>
-      </w:r>
-      <w:r>
-        <w:t xml:space="preserve"> responsividade e</w:t>
-      </w:r>
-      <w:r>
-        <w:t xml:space="preserve"> as suas funcionalidades.</w:t>
+        <w:t xml:space="preserve"> design</w:t>
+      </w:r>
+      <w:r>
+        <w:t xml:space="preserve">, </w:t>
+      </w:r>
+      <w:r>
+        <w:t xml:space="preserve">responsividade </w:t>
+      </w:r>
+      <w:r>
+        <w:t>como das</w:t>
+      </w:r>
+      <w:bookmarkStart w:id="0" w:name="_GoBack"/>
+      <w:bookmarkEnd w:id="0"/>
+      <w:r>
+        <w:t xml:space="preserve"> suas funcionalidades.</w:t>
       </w:r>
       <w:r>
         <w:t xml:space="preserve"> </w:t>
@@ -475,23 +483,15 @@
       </w:r>
       <w:proofErr w:type="spellEnd"/>
       <w:r>
-        <w:t xml:space="preserve"> </w:t>
+        <w:t xml:space="preserve"> Users, </w:t>
       </w:r>
       <w:proofErr w:type="spellStart"/>
       <w:r>
-        <w:t>Users</w:t>
+        <w:t>Edit</w:t>
       </w:r>
       <w:proofErr w:type="spellEnd"/>
       <w:r>
-        <w:t xml:space="preserve">, Edit </w:t>
-      </w:r>
-      <w:proofErr w:type="spellStart"/>
-      <w:r>
-        <w:t>Users</w:t>
-      </w:r>
-      <w:proofErr w:type="spellEnd"/>
-      <w:r>
-        <w:t xml:space="preserve"> e Grant/</w:t>
+        <w:t xml:space="preserve"> Users e Grant/</w:t>
       </w:r>
       <w:proofErr w:type="spellStart"/>
       <w:r>
@@ -551,19 +551,11 @@
       <w:r>
         <w:t xml:space="preserve"> a</w:t>
       </w:r>
-      <w:bookmarkStart w:id="0" w:name="_GoBack"/>
-      <w:bookmarkEnd w:id="0"/>
       <w:r>
         <w:t xml:space="preserve"> user experience</w:t>
       </w:r>
       <w:r>
-        <w:t xml:space="preserve">, para que toda a gestão seja realizada de forma segura, </w:t>
-      </w:r>
-      <w:r>
-        <w:t>rápida e</w:t>
-      </w:r>
-      <w:r>
-        <w:t xml:space="preserve"> </w:t>
+        <w:t xml:space="preserve">, para que toda a gestão seja realizada de forma segura, rápida e </w:t>
       </w:r>
       <w:r>
         <w:t>e</w:t>
@@ -911,7 +903,7 @@
 </file>
 
 <file path=word/endnotes.xml><?xml version="1.0" encoding="utf-8"?>
-<w:endnotes xmlns:wpc="http://schemas.microsoft.com/office/word/2010/wordprocessingCanvas" xmlns:cx="http://schemas.microsoft.com/office/drawing/2014/chartex" xmlns:mc="http://schemas.openxmlformats.org/markup-compatibility/2006" xmlns:o="urn:schemas-microsoft-com:office:office" xmlns:r="http://schemas.openxmlformats.org/officeDocument/2006/relationships" xmlns:m="http://schemas.openxmlformats.org/officeDocument/2006/math" xmlns:v="urn:schemas-microsoft-com:vml" xmlns:wp14="http://schemas.microsoft.com/office/word/2010/wordprocessingDrawing" xmlns:wp="http://schemas.openxmlformats.org/drawingml/2006/wordprocessingDrawing" xmlns:w10="urn:schemas-microsoft-com:office:word" xmlns:w="http://schemas.openxmlformats.org/wordprocessingml/2006/main" xmlns:w14="http://schemas.microsoft.com/office/word/2010/wordml" xmlns:w15="http://schemas.microsoft.com/office/word/2012/wordml" xmlns:w16se="http://schemas.microsoft.com/office/word/2015/wordml/symex" xmlns:wpg="http://schemas.microsoft.com/office/word/2010/wordprocessingGroup" xmlns:wpi="http://schemas.microsoft.com/office/word/2010/wordprocessingInk" xmlns:wne="http://schemas.microsoft.com/office/word/2006/wordml" xmlns:wps="http://schemas.microsoft.com/office/word/2010/wordprocessingShape" mc:Ignorable="w14 w15 w16se wp14">
+<w:endnotes xmlns:wpc="http://schemas.microsoft.com/office/word/2010/wordprocessingCanvas" xmlns:cx="http://schemas.microsoft.com/office/drawing/2014/chartex" xmlns:cx1="http://schemas.microsoft.com/office/drawing/2015/9/8/chartex" xmlns:cx2="http://schemas.microsoft.com/office/drawing/2015/10/21/chartex" xmlns:cx3="http://schemas.microsoft.com/office/drawing/2016/5/9/chartex" xmlns:cx4="http://schemas.microsoft.com/office/drawing/2016/5/10/chartex" xmlns:cx5="http://schemas.microsoft.com/office/drawing/2016/5/11/chartex" xmlns:cx6="http://schemas.microsoft.com/office/drawing/2016/5/12/chartex" xmlns:cx7="http://schemas.microsoft.com/office/drawing/2016/5/13/chartex" xmlns:cx8="http://schemas.microsoft.com/office/drawing/2016/5/14/chartex" xmlns:mc="http://schemas.openxmlformats.org/markup-compatibility/2006" xmlns:aink="http://schemas.microsoft.com/office/drawing/2016/ink" xmlns:am3d="http://schemas.microsoft.com/office/drawing/2017/model3d" xmlns:o="urn:schemas-microsoft-com:office:office" xmlns:r="http://schemas.openxmlformats.org/officeDocument/2006/relationships" xmlns:m="http://schemas.openxmlformats.org/officeDocument/2006/math" xmlns:v="urn:schemas-microsoft-com:vml" xmlns:wp14="http://schemas.microsoft.com/office/word/2010/wordprocessingDrawing" xmlns:wp="http://schemas.openxmlformats.org/drawingml/2006/wordprocessingDrawing" xmlns:w10="urn:schemas-microsoft-com:office:word" xmlns:w="http://schemas.openxmlformats.org/wordprocessingml/2006/main" xmlns:w14="http://schemas.microsoft.com/office/word/2010/wordml" xmlns:w15="http://schemas.microsoft.com/office/word/2012/wordml" xmlns:w16cid="http://schemas.microsoft.com/office/word/2016/wordml/cid" xmlns:w16se="http://schemas.microsoft.com/office/word/2015/wordml/symex" xmlns:wpg="http://schemas.microsoft.com/office/word/2010/wordprocessingGroup" xmlns:wpi="http://schemas.microsoft.com/office/word/2010/wordprocessingInk" xmlns:wne="http://schemas.microsoft.com/office/word/2006/wordml" xmlns:wps="http://schemas.microsoft.com/office/word/2010/wordprocessingShape" mc:Ignorable="w14 w15 w16se w16cid wp14">
   <w:endnote w:type="separator" w:id="-1">
     <w:p>
       <w:r>
@@ -930,7 +922,7 @@
 </file>
 
 <file path=word/footer1.xml><?xml version="1.0" encoding="utf-8"?>
-<w:ftr xmlns:wpc="http://schemas.microsoft.com/office/word/2010/wordprocessingCanvas" xmlns:cx="http://schemas.microsoft.com/office/drawing/2014/chartex" xmlns:mc="http://schemas.openxmlformats.org/markup-compatibility/2006" xmlns:o="urn:schemas-microsoft-com:office:office" xmlns:r="http://schemas.openxmlformats.org/officeDocument/2006/relationships" xmlns:m="http://schemas.openxmlformats.org/officeDocument/2006/math" xmlns:v="urn:schemas-microsoft-com:vml" xmlns:wp14="http://schemas.microsoft.com/office/word/2010/wordprocessingDrawing" xmlns:wp="http://schemas.openxmlformats.org/drawingml/2006/wordprocessingDrawing" xmlns:w10="urn:schemas-microsoft-com:office:word" xmlns:w="http://schemas.openxmlformats.org/wordprocessingml/2006/main" xmlns:w14="http://schemas.microsoft.com/office/word/2010/wordml" xmlns:w15="http://schemas.microsoft.com/office/word/2012/wordml" xmlns:w16se="http://schemas.microsoft.com/office/word/2015/wordml/symex" xmlns:wpg="http://schemas.microsoft.com/office/word/2010/wordprocessingGroup" xmlns:wpi="http://schemas.microsoft.com/office/word/2010/wordprocessingInk" xmlns:wne="http://schemas.microsoft.com/office/word/2006/wordml" xmlns:wps="http://schemas.microsoft.com/office/word/2010/wordprocessingShape" mc:Ignorable="w14 w15 w16se wp14">
+<w:ftr xmlns:wpc="http://schemas.microsoft.com/office/word/2010/wordprocessingCanvas" xmlns:cx="http://schemas.microsoft.com/office/drawing/2014/chartex" xmlns:cx1="http://schemas.microsoft.com/office/drawing/2015/9/8/chartex" xmlns:cx2="http://schemas.microsoft.com/office/drawing/2015/10/21/chartex" xmlns:cx3="http://schemas.microsoft.com/office/drawing/2016/5/9/chartex" xmlns:cx4="http://schemas.microsoft.com/office/drawing/2016/5/10/chartex" xmlns:cx5="http://schemas.microsoft.com/office/drawing/2016/5/11/chartex" xmlns:cx6="http://schemas.microsoft.com/office/drawing/2016/5/12/chartex" xmlns:cx7="http://schemas.microsoft.com/office/drawing/2016/5/13/chartex" xmlns:cx8="http://schemas.microsoft.com/office/drawing/2016/5/14/chartex" xmlns:mc="http://schemas.openxmlformats.org/markup-compatibility/2006" xmlns:aink="http://schemas.microsoft.com/office/drawing/2016/ink" xmlns:am3d="http://schemas.microsoft.com/office/drawing/2017/model3d" xmlns:o="urn:schemas-microsoft-com:office:office" xmlns:r="http://schemas.openxmlformats.org/officeDocument/2006/relationships" xmlns:m="http://schemas.openxmlformats.org/officeDocument/2006/math" xmlns:v="urn:schemas-microsoft-com:vml" xmlns:wp14="http://schemas.microsoft.com/office/word/2010/wordprocessingDrawing" xmlns:wp="http://schemas.openxmlformats.org/drawingml/2006/wordprocessingDrawing" xmlns:w10="urn:schemas-microsoft-com:office:word" xmlns:w="http://schemas.openxmlformats.org/wordprocessingml/2006/main" xmlns:w14="http://schemas.microsoft.com/office/word/2010/wordml" xmlns:w15="http://schemas.microsoft.com/office/word/2012/wordml" xmlns:w16cid="http://schemas.microsoft.com/office/word/2016/wordml/cid" xmlns:w16se="http://schemas.microsoft.com/office/word/2015/wordml/symex" xmlns:wpg="http://schemas.microsoft.com/office/word/2010/wordprocessingGroup" xmlns:wpi="http://schemas.microsoft.com/office/word/2010/wordprocessingInk" xmlns:wne="http://schemas.microsoft.com/office/word/2006/wordml" xmlns:wps="http://schemas.microsoft.com/office/word/2010/wordprocessingShape" mc:Ignorable="w14 w15 w16se w16cid wp14">
   <w:tbl>
     <w:tblPr>
       <w:tblW w:w="9386" w:type="dxa"/>
@@ -956,7 +948,7 @@
         </w:tcPr>
         <w:p>
           <w:pPr>
-            <w:pStyle w:val="Footer"/>
+            <w:pStyle w:val="Rodap"/>
             <w:rPr>
               <w:sz w:val="16"/>
             </w:rPr>
@@ -969,7 +961,7 @@
         </w:tcPr>
         <w:p>
           <w:pPr>
-            <w:pStyle w:val="Footer"/>
+            <w:pStyle w:val="Rodap"/>
             <w:jc w:val="right"/>
             <w:rPr>
               <w:b/>
@@ -979,7 +971,7 @@
           </w:pPr>
           <w:r>
             <w:rPr>
-              <w:rStyle w:val="PageNumber"/>
+              <w:rStyle w:val="Nmerodepgina"/>
               <w:b/>
               <w:sz w:val="16"/>
               <w:szCs w:val="16"/>
@@ -988,7 +980,7 @@
           </w:r>
           <w:r>
             <w:rPr>
-              <w:rStyle w:val="PageNumber"/>
+              <w:rStyle w:val="Nmerodepgina"/>
               <w:b/>
               <w:sz w:val="16"/>
               <w:szCs w:val="16"/>
@@ -997,7 +989,7 @@
           </w:r>
           <w:r>
             <w:rPr>
-              <w:rStyle w:val="PageNumber"/>
+              <w:rStyle w:val="Nmerodepgina"/>
               <w:b/>
               <w:sz w:val="16"/>
               <w:szCs w:val="16"/>
@@ -1006,7 +998,7 @@
           </w:r>
           <w:r>
             <w:rPr>
-              <w:rStyle w:val="PageNumber"/>
+              <w:rStyle w:val="Nmerodepgina"/>
               <w:b/>
               <w:noProof/>
               <w:sz w:val="16"/>
@@ -1016,7 +1008,7 @@
           </w:r>
           <w:r>
             <w:rPr>
-              <w:rStyle w:val="PageNumber"/>
+              <w:rStyle w:val="Nmerodepgina"/>
               <w:b/>
               <w:sz w:val="16"/>
               <w:szCs w:val="16"/>
@@ -1025,7 +1017,7 @@
           </w:r>
           <w:r>
             <w:rPr>
-              <w:rStyle w:val="PageNumber"/>
+              <w:rStyle w:val="Nmerodepgina"/>
               <w:b/>
               <w:sz w:val="16"/>
               <w:szCs w:val="16"/>
@@ -1034,7 +1026,7 @@
           </w:r>
           <w:r>
             <w:rPr>
-              <w:rStyle w:val="PageNumber"/>
+              <w:rStyle w:val="Nmerodepgina"/>
               <w:b/>
               <w:sz w:val="16"/>
               <w:szCs w:val="16"/>
@@ -1043,7 +1035,7 @@
           </w:r>
           <w:r>
             <w:rPr>
-              <w:rStyle w:val="PageNumber"/>
+              <w:rStyle w:val="Nmerodepgina"/>
               <w:b/>
               <w:sz w:val="16"/>
               <w:szCs w:val="16"/>
@@ -1052,7 +1044,7 @@
           </w:r>
           <w:r>
             <w:rPr>
-              <w:rStyle w:val="PageNumber"/>
+              <w:rStyle w:val="Nmerodepgina"/>
               <w:b/>
               <w:sz w:val="16"/>
               <w:szCs w:val="16"/>
@@ -1061,7 +1053,7 @@
           </w:r>
           <w:r>
             <w:rPr>
-              <w:rStyle w:val="PageNumber"/>
+              <w:rStyle w:val="Nmerodepgina"/>
               <w:b/>
               <w:noProof/>
               <w:sz w:val="16"/>
@@ -1071,7 +1063,7 @@
           </w:r>
           <w:r>
             <w:rPr>
-              <w:rStyle w:val="PageNumber"/>
+              <w:rStyle w:val="Nmerodepgina"/>
               <w:b/>
               <w:sz w:val="16"/>
               <w:szCs w:val="16"/>
@@ -1084,7 +1076,7 @@
   </w:tbl>
   <w:p>
     <w:pPr>
-      <w:pStyle w:val="Footer"/>
+      <w:pStyle w:val="Rodap"/>
       <w:rPr>
         <w:sz w:val="4"/>
         <w:szCs w:val="4"/>
@@ -1231,7 +1223,7 @@
             </wp:anchor>
           </w:drawing>
         </mc:Choice>
-        <mc:Fallback xmlns:mv="urn:schemas-microsoft-com:mac:vml" xmlns:mo="http://schemas.microsoft.com/office/mac/office/2008/main" xmlns:w16cid="http://schemas.microsoft.com/office/word/2016/wordml/cid" xmlns:am3d="http://schemas.microsoft.com/office/drawing/2017/model3d" xmlns:aink="http://schemas.microsoft.com/office/drawing/2016/ink" xmlns:cx8="http://schemas.microsoft.com/office/drawing/2016/5/14/chartex" xmlns:cx7="http://schemas.microsoft.com/office/drawing/2016/5/13/chartex" xmlns:cx6="http://schemas.microsoft.com/office/drawing/2016/5/12/chartex" xmlns:cx5="http://schemas.microsoft.com/office/drawing/2016/5/11/chartex" xmlns:cx4="http://schemas.microsoft.com/office/drawing/2016/5/10/chartex" xmlns:cx3="http://schemas.microsoft.com/office/drawing/2016/5/9/chartex" xmlns:cx2="http://schemas.microsoft.com/office/drawing/2015/10/21/chartex" xmlns:cx1="http://schemas.microsoft.com/office/drawing/2015/9/8/chartex">
+        <mc:Fallback xmlns:mo="http://schemas.microsoft.com/office/mac/office/2008/main" xmlns:mv="urn:schemas-microsoft-com:mac:vml">
           <w:pict>
             <v:group w14:anchorId="361697FB" id="Group 9" o:spid="_x0000_s1026" style="position:absolute;margin-left:195.95pt;margin-top:2.5pt;width:79.25pt;height:23.25pt;z-index:251658240" coordsize="3704095,1087341" o:gfxdata="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">
               <v:shapetype id="_x0000_t75" coordsize="21600,21600" o:spt="75" o:preferrelative="t" path="m@4@5l@4@11@9@11@9@5xe" filled="f" stroked="f">
@@ -1270,7 +1262,7 @@
 </file>
 
 <file path=word/footnotes.xml><?xml version="1.0" encoding="utf-8"?>
-<w:footnotes xmlns:wpc="http://schemas.microsoft.com/office/word/2010/wordprocessingCanvas" xmlns:cx="http://schemas.microsoft.com/office/drawing/2014/chartex" xmlns:mc="http://schemas.openxmlformats.org/markup-compatibility/2006" xmlns:o="urn:schemas-microsoft-com:office:office" xmlns:r="http://schemas.openxmlformats.org/officeDocument/2006/relationships" xmlns:m="http://schemas.openxmlformats.org/officeDocument/2006/math" xmlns:v="urn:schemas-microsoft-com:vml" xmlns:wp14="http://schemas.microsoft.com/office/word/2010/wordprocessingDrawing" xmlns:wp="http://schemas.openxmlformats.org/drawingml/2006/wordprocessingDrawing" xmlns:w10="urn:schemas-microsoft-com:office:word" xmlns:w="http://schemas.openxmlformats.org/wordprocessingml/2006/main" xmlns:w14="http://schemas.microsoft.com/office/word/2010/wordml" xmlns:w15="http://schemas.microsoft.com/office/word/2012/wordml" xmlns:w16se="http://schemas.microsoft.com/office/word/2015/wordml/symex" xmlns:wpg="http://schemas.microsoft.com/office/word/2010/wordprocessingGroup" xmlns:wpi="http://schemas.microsoft.com/office/word/2010/wordprocessingInk" xmlns:wne="http://schemas.microsoft.com/office/word/2006/wordml" xmlns:wps="http://schemas.microsoft.com/office/word/2010/wordprocessingShape" mc:Ignorable="w14 w15 w16se wp14">
+<w:footnotes xmlns:wpc="http://schemas.microsoft.com/office/word/2010/wordprocessingCanvas" xmlns:cx="http://schemas.microsoft.com/office/drawing/2014/chartex" xmlns:cx1="http://schemas.microsoft.com/office/drawing/2015/9/8/chartex" xmlns:cx2="http://schemas.microsoft.com/office/drawing/2015/10/21/chartex" xmlns:cx3="http://schemas.microsoft.com/office/drawing/2016/5/9/chartex" xmlns:cx4="http://schemas.microsoft.com/office/drawing/2016/5/10/chartex" xmlns:cx5="http://schemas.microsoft.com/office/drawing/2016/5/11/chartex" xmlns:cx6="http://schemas.microsoft.com/office/drawing/2016/5/12/chartex" xmlns:cx7="http://schemas.microsoft.com/office/drawing/2016/5/13/chartex" xmlns:cx8="http://schemas.microsoft.com/office/drawing/2016/5/14/chartex" xmlns:mc="http://schemas.openxmlformats.org/markup-compatibility/2006" xmlns:aink="http://schemas.microsoft.com/office/drawing/2016/ink" xmlns:am3d="http://schemas.microsoft.com/office/drawing/2017/model3d" xmlns:o="urn:schemas-microsoft-com:office:office" xmlns:r="http://schemas.openxmlformats.org/officeDocument/2006/relationships" xmlns:m="http://schemas.openxmlformats.org/officeDocument/2006/math" xmlns:v="urn:schemas-microsoft-com:vml" xmlns:wp14="http://schemas.microsoft.com/office/word/2010/wordprocessingDrawing" xmlns:wp="http://schemas.openxmlformats.org/drawingml/2006/wordprocessingDrawing" xmlns:w10="urn:schemas-microsoft-com:office:word" xmlns:w="http://schemas.openxmlformats.org/wordprocessingml/2006/main" xmlns:w14="http://schemas.microsoft.com/office/word/2010/wordml" xmlns:w15="http://schemas.microsoft.com/office/word/2012/wordml" xmlns:w16cid="http://schemas.microsoft.com/office/word/2016/wordml/cid" xmlns:w16se="http://schemas.microsoft.com/office/word/2015/wordml/symex" xmlns:wpg="http://schemas.microsoft.com/office/word/2010/wordprocessingGroup" xmlns:wpi="http://schemas.microsoft.com/office/word/2010/wordprocessingInk" xmlns:wne="http://schemas.microsoft.com/office/word/2006/wordml" xmlns:wps="http://schemas.microsoft.com/office/word/2010/wordprocessingShape" mc:Ignorable="w14 w15 w16se w16cid wp14">
   <w:footnote w:type="separator" w:id="-1">
     <w:p>
       <w:r>
@@ -1289,10 +1281,10 @@
 </file>
 
 <file path=word/header1.xml><?xml version="1.0" encoding="utf-8"?>
-<w:hdr xmlns:wpc="http://schemas.microsoft.com/office/word/2010/wordprocessingCanvas" xmlns:cx="http://schemas.microsoft.com/office/drawing/2014/chartex" xmlns:mc="http://schemas.openxmlformats.org/markup-compatibility/2006" xmlns:o="urn:schemas-microsoft-com:office:office" xmlns:r="http://schemas.openxmlformats.org/officeDocument/2006/relationships" xmlns:m="http://schemas.openxmlformats.org/officeDocument/2006/math" xmlns:v="urn:schemas-microsoft-com:vml" xmlns:wp14="http://schemas.microsoft.com/office/word/2010/wordprocessingDrawing" xmlns:wp="http://schemas.openxmlformats.org/drawingml/2006/wordprocessingDrawing" xmlns:w10="urn:schemas-microsoft-com:office:word" xmlns:w="http://schemas.openxmlformats.org/wordprocessingml/2006/main" xmlns:w14="http://schemas.microsoft.com/office/word/2010/wordml" xmlns:w15="http://schemas.microsoft.com/office/word/2012/wordml" xmlns:w16se="http://schemas.microsoft.com/office/word/2015/wordml/symex" xmlns:wpg="http://schemas.microsoft.com/office/word/2010/wordprocessingGroup" xmlns:wpi="http://schemas.microsoft.com/office/word/2010/wordprocessingInk" xmlns:wne="http://schemas.microsoft.com/office/word/2006/wordml" xmlns:wps="http://schemas.microsoft.com/office/word/2010/wordprocessingShape" mc:Ignorable="w14 w15 w16se wp14">
+<w:hdr xmlns:wpc="http://schemas.microsoft.com/office/word/2010/wordprocessingCanvas" xmlns:cx="http://schemas.microsoft.com/office/drawing/2014/chartex" xmlns:cx1="http://schemas.microsoft.com/office/drawing/2015/9/8/chartex" xmlns:cx2="http://schemas.microsoft.com/office/drawing/2015/10/21/chartex" xmlns:cx3="http://schemas.microsoft.com/office/drawing/2016/5/9/chartex" xmlns:cx4="http://schemas.microsoft.com/office/drawing/2016/5/10/chartex" xmlns:cx5="http://schemas.microsoft.com/office/drawing/2016/5/11/chartex" xmlns:cx6="http://schemas.microsoft.com/office/drawing/2016/5/12/chartex" xmlns:cx7="http://schemas.microsoft.com/office/drawing/2016/5/13/chartex" xmlns:cx8="http://schemas.microsoft.com/office/drawing/2016/5/14/chartex" xmlns:mc="http://schemas.openxmlformats.org/markup-compatibility/2006" xmlns:aink="http://schemas.microsoft.com/office/drawing/2016/ink" xmlns:am3d="http://schemas.microsoft.com/office/drawing/2017/model3d" xmlns:o="urn:schemas-microsoft-com:office:office" xmlns:r="http://schemas.openxmlformats.org/officeDocument/2006/relationships" xmlns:m="http://schemas.openxmlformats.org/officeDocument/2006/math" xmlns:v="urn:schemas-microsoft-com:vml" xmlns:wp14="http://schemas.microsoft.com/office/word/2010/wordprocessingDrawing" xmlns:wp="http://schemas.openxmlformats.org/drawingml/2006/wordprocessingDrawing" xmlns:w10="urn:schemas-microsoft-com:office:word" xmlns:w="http://schemas.openxmlformats.org/wordprocessingml/2006/main" xmlns:w14="http://schemas.microsoft.com/office/word/2010/wordml" xmlns:w15="http://schemas.microsoft.com/office/word/2012/wordml" xmlns:w16cid="http://schemas.microsoft.com/office/word/2016/wordml/cid" xmlns:w16se="http://schemas.microsoft.com/office/word/2015/wordml/symex" xmlns:wpg="http://schemas.microsoft.com/office/word/2010/wordprocessingGroup" xmlns:wpi="http://schemas.microsoft.com/office/word/2010/wordprocessingInk" xmlns:wne="http://schemas.microsoft.com/office/word/2006/wordml" xmlns:wps="http://schemas.microsoft.com/office/word/2010/wordprocessingShape" mc:Ignorable="w14 w15 w16se w16cid wp14">
   <w:p>
     <w:pPr>
-      <w:pStyle w:val="Header"/>
+      <w:pStyle w:val="Cabealho"/>
       <w:tabs>
         <w:tab w:val="clear" w:pos="8364"/>
         <w:tab w:val="right" w:pos="9923"/>
@@ -1374,7 +1366,7 @@
   </w:p>
   <w:p>
     <w:pPr>
-      <w:pStyle w:val="Header"/>
+      <w:pStyle w:val="Cabealho"/>
       <w:tabs>
         <w:tab w:val="clear" w:pos="8364"/>
         <w:tab w:val="right" w:pos="9923"/>
@@ -1389,7 +1381,7 @@
   </w:p>
   <w:p>
     <w:pPr>
-      <w:pStyle w:val="Header"/>
+      <w:pStyle w:val="Cabealho"/>
       <w:tabs>
         <w:tab w:val="clear" w:pos="8364"/>
         <w:tab w:val="right" w:pos="9923"/>
@@ -1404,7 +1396,7 @@
   </w:p>
   <w:p>
     <w:pPr>
-      <w:pStyle w:val="Header"/>
+      <w:pStyle w:val="Cabealho"/>
       <w:tabs>
         <w:tab w:val="clear" w:pos="8364"/>
         <w:tab w:val="right" w:pos="9923"/>
@@ -1424,7 +1416,7 @@
 </file>
 
 <file path=word/numbering.xml><?xml version="1.0" encoding="utf-8"?>
-<w:numbering xmlns:wpc="http://schemas.microsoft.com/office/word/2010/wordprocessingCanvas" xmlns:cx="http://schemas.microsoft.com/office/drawing/2014/chartex" xmlns:mc="http://schemas.openxmlformats.org/markup-compatibility/2006" xmlns:o="urn:schemas-microsoft-com:office:office" xmlns:r="http://schemas.openxmlformats.org/officeDocument/2006/relationships" xmlns:m="http://schemas.openxmlformats.org/officeDocument/2006/math" xmlns:v="urn:schemas-microsoft-com:vml" xmlns:wp14="http://schemas.microsoft.com/office/word/2010/wordprocessingDrawing" xmlns:wp="http://schemas.openxmlformats.org/drawingml/2006/wordprocessingDrawing" xmlns:w10="urn:schemas-microsoft-com:office:word" xmlns:w="http://schemas.openxmlformats.org/wordprocessingml/2006/main" xmlns:w14="http://schemas.microsoft.com/office/word/2010/wordml" xmlns:w15="http://schemas.microsoft.com/office/word/2012/wordml" xmlns:w16se="http://schemas.microsoft.com/office/word/2015/wordml/symex" xmlns:wpg="http://schemas.microsoft.com/office/word/2010/wordprocessingGroup" xmlns:wpi="http://schemas.microsoft.com/office/word/2010/wordprocessingInk" xmlns:wne="http://schemas.microsoft.com/office/word/2006/wordml" xmlns:wps="http://schemas.microsoft.com/office/word/2010/wordprocessingShape" mc:Ignorable="w14 w15 w16se wp14">
+<w:numbering xmlns:wpc="http://schemas.microsoft.com/office/word/2010/wordprocessingCanvas" xmlns:cx="http://schemas.microsoft.com/office/drawing/2014/chartex" xmlns:cx1="http://schemas.microsoft.com/office/drawing/2015/9/8/chartex" xmlns:cx2="http://schemas.microsoft.com/office/drawing/2015/10/21/chartex" xmlns:cx3="http://schemas.microsoft.com/office/drawing/2016/5/9/chartex" xmlns:cx4="http://schemas.microsoft.com/office/drawing/2016/5/10/chartex" xmlns:cx5="http://schemas.microsoft.com/office/drawing/2016/5/11/chartex" xmlns:cx6="http://schemas.microsoft.com/office/drawing/2016/5/12/chartex" xmlns:cx7="http://schemas.microsoft.com/office/drawing/2016/5/13/chartex" xmlns:cx8="http://schemas.microsoft.com/office/drawing/2016/5/14/chartex" xmlns:mc="http://schemas.openxmlformats.org/markup-compatibility/2006" xmlns:aink="http://schemas.microsoft.com/office/drawing/2016/ink" xmlns:am3d="http://schemas.microsoft.com/office/drawing/2017/model3d" xmlns:o="urn:schemas-microsoft-com:office:office" xmlns:r="http://schemas.openxmlformats.org/officeDocument/2006/relationships" xmlns:m="http://schemas.openxmlformats.org/officeDocument/2006/math" xmlns:v="urn:schemas-microsoft-com:vml" xmlns:wp14="http://schemas.microsoft.com/office/word/2010/wordprocessingDrawing" xmlns:wp="http://schemas.openxmlformats.org/drawingml/2006/wordprocessingDrawing" xmlns:w10="urn:schemas-microsoft-com:office:word" xmlns:w="http://schemas.openxmlformats.org/wordprocessingml/2006/main" xmlns:w14="http://schemas.microsoft.com/office/word/2010/wordml" xmlns:w15="http://schemas.microsoft.com/office/word/2012/wordml" xmlns:w16cid="http://schemas.microsoft.com/office/word/2016/wordml/cid" xmlns:w16se="http://schemas.microsoft.com/office/word/2015/wordml/symex" xmlns:wpg="http://schemas.microsoft.com/office/word/2010/wordprocessingGroup" xmlns:wpi="http://schemas.microsoft.com/office/word/2010/wordprocessingInk" xmlns:wne="http://schemas.microsoft.com/office/word/2006/wordml" xmlns:wps="http://schemas.microsoft.com/office/word/2010/wordprocessingShape" mc:Ignorable="w14 w15 w16se w16cid wp14">
   <w:abstractNum w:abstractNumId="0" w15:restartNumberingAfterBreak="0">
     <w:nsid w:val="FFFFFF7C"/>
     <w:multiLevelType w:val="singleLevel"/>
@@ -2881,7 +2873,7 @@
 </file>
 
 <file path=word/styles.xml><?xml version="1.0" encoding="utf-8"?>
-<w:styles xmlns:mc="http://schemas.openxmlformats.org/markup-compatibility/2006" xmlns:r="http://schemas.openxmlformats.org/officeDocument/2006/relationships" xmlns:w="http://schemas.openxmlformats.org/wordprocessingml/2006/main" xmlns:w14="http://schemas.microsoft.com/office/word/2010/wordml" xmlns:w15="http://schemas.microsoft.com/office/word/2012/wordml" xmlns:w16se="http://schemas.microsoft.com/office/word/2015/wordml/symex" mc:Ignorable="w14 w15 w16se">
+<w:styles xmlns:mc="http://schemas.openxmlformats.org/markup-compatibility/2006" xmlns:r="http://schemas.openxmlformats.org/officeDocument/2006/relationships" xmlns:w="http://schemas.openxmlformats.org/wordprocessingml/2006/main" xmlns:w14="http://schemas.microsoft.com/office/word/2010/wordml" xmlns:w15="http://schemas.microsoft.com/office/word/2012/wordml" xmlns:w16cid="http://schemas.microsoft.com/office/word/2016/wordml/cid" xmlns:w16se="http://schemas.microsoft.com/office/word/2015/wordml/symex" mc:Ignorable="w14 w15 w16se w16cid">
   <w:docDefaults>
     <w:rPrDefault>
       <w:rPr>
@@ -2891,7 +2883,7 @@
     </w:rPrDefault>
     <w:pPrDefault/>
   </w:docDefaults>
-  <w:latentStyles w:defLockedState="0" w:defUIPriority="0" w:defSemiHidden="0" w:defUnhideWhenUsed="0" w:defQFormat="0" w:count="371">
+  <w:latentStyles w:defLockedState="0" w:defUIPriority="0" w:defSemiHidden="0" w:defUnhideWhenUsed="0" w:defQFormat="0" w:count="375">
     <w:lsdException w:name="Normal" w:qFormat="1"/>
     <w:lsdException w:name="heading 1" w:qFormat="1"/>
     <w:lsdException w:name="heading 2" w:qFormat="1"/>
@@ -2908,7 +2900,6 @@
     <w:lsdException w:name="Strong" w:qFormat="1"/>
     <w:lsdException w:name="Emphasis" w:qFormat="1"/>
     <w:lsdException w:name="HTML Preformatted" w:semiHidden="1" w:unhideWhenUsed="1"/>
-    <w:lsdException w:name="Normal Table" w:semiHidden="1" w:unhideWhenUsed="1"/>
     <w:lsdException w:name="No List" w:semiHidden="1" w:unhideWhenUsed="1"/>
     <w:lsdException w:name="Outline List 1" w:semiHidden="1" w:unhideWhenUsed="1"/>
     <w:lsdException w:name="Outline List 2" w:semiHidden="1" w:unhideWhenUsed="1"/>
@@ -2951,10 +2942,8 @@
     <w:lsdException w:name="Table Elegant" w:semiHidden="1" w:unhideWhenUsed="1"/>
     <w:lsdException w:name="Table Professional" w:semiHidden="1" w:unhideWhenUsed="1"/>
     <w:lsdException w:name="Table Subtle 1" w:semiHidden="1" w:unhideWhenUsed="1"/>
-    <w:lsdException w:name="Table Subtle 2" w:semiHidden="1" w:unhideWhenUsed="1"/>
     <w:lsdException w:name="Table Web 1" w:semiHidden="1" w:unhideWhenUsed="1"/>
     <w:lsdException w:name="Table Web 2" w:semiHidden="1" w:unhideWhenUsed="1"/>
-    <w:lsdException w:name="Table Web 3" w:semiHidden="1" w:unhideWhenUsed="1"/>
     <w:lsdException w:name="Table Theme" w:semiHidden="1" w:unhideWhenUsed="1"/>
     <w:lsdException w:name="Placeholder Text" w:semiHidden="1" w:uiPriority="99"/>
     <w:lsdException w:name="No Spacing" w:uiPriority="1" w:qFormat="1"/>
@@ -3171,6 +3160,10 @@
     <w:lsdException w:name="List Table 5 Dark Accent 6" w:uiPriority="50"/>
     <w:lsdException w:name="List Table 6 Colorful Accent 6" w:uiPriority="51"/>
     <w:lsdException w:name="List Table 7 Colorful Accent 6" w:uiPriority="52"/>
+    <w:lsdException w:name="Mention" w:semiHidden="1" w:uiPriority="99" w:unhideWhenUsed="1"/>
+    <w:lsdException w:name="Smart Hyperlink" w:semiHidden="1" w:uiPriority="99" w:unhideWhenUsed="1"/>
+    <w:lsdException w:name="Hashtag" w:semiHidden="1" w:uiPriority="99" w:unhideWhenUsed="1"/>
+    <w:lsdException w:name="Unresolved Mention" w:semiHidden="1" w:uiPriority="99" w:unhideWhenUsed="1"/>
   </w:latentStyles>
   <w:style w:type="paragraph" w:default="1" w:styleId="Normal">
     <w:name w:val="Normal"/>
@@ -3183,7 +3176,7 @@
       <w:sz w:val="22"/>
     </w:rPr>
   </w:style>
-  <w:style w:type="paragraph" w:styleId="Heading1">
+  <w:style w:type="paragraph" w:styleId="Ttulo1">
     <w:name w:val="heading 1"/>
     <w:basedOn w:val="Normal"/>
     <w:next w:val="Normal"/>
@@ -3207,7 +3200,7 @@
       </w14:shadow>
     </w:rPr>
   </w:style>
-  <w:style w:type="paragraph" w:styleId="Heading2">
+  <w:style w:type="paragraph" w:styleId="Ttulo2">
     <w:name w:val="heading 2"/>
     <w:basedOn w:val="Normal"/>
     <w:next w:val="Normal"/>
@@ -3225,7 +3218,7 @@
       <w:sz w:val="26"/>
     </w:rPr>
   </w:style>
-  <w:style w:type="paragraph" w:styleId="Heading3">
+  <w:style w:type="paragraph" w:styleId="Ttulo3">
     <w:name w:val="heading 3"/>
     <w:basedOn w:val="Normal"/>
     <w:next w:val="Normal"/>
@@ -3242,7 +3235,7 @@
       <w:sz w:val="26"/>
     </w:rPr>
   </w:style>
-  <w:style w:type="paragraph" w:styleId="Heading4">
+  <w:style w:type="paragraph" w:styleId="Ttulo4">
     <w:name w:val="heading 4"/>
     <w:basedOn w:val="Normal"/>
     <w:next w:val="Normal"/>
@@ -3259,7 +3252,7 @@
       <w:u w:val="words"/>
     </w:rPr>
   </w:style>
-  <w:style w:type="paragraph" w:styleId="Heading5">
+  <w:style w:type="paragraph" w:styleId="Ttulo5">
     <w:name w:val="heading 5"/>
     <w:basedOn w:val="Normal"/>
     <w:next w:val="Normal"/>
@@ -3275,7 +3268,7 @@
       <w:sz w:val="28"/>
     </w:rPr>
   </w:style>
-  <w:style w:type="paragraph" w:styleId="Heading7">
+  <w:style w:type="paragraph" w:styleId="Ttulo7">
     <w:name w:val="heading 7"/>
     <w:basedOn w:val="Normal"/>
     <w:next w:val="Normal"/>
@@ -3314,12 +3307,13 @@
       </w14:textFill>
     </w:rPr>
   </w:style>
-  <w:style w:type="character" w:default="1" w:styleId="DefaultParagraphFont">
+  <w:style w:type="character" w:default="1" w:styleId="Tipodeletrapredefinidodopargrafo">
     <w:name w:val="Default Paragraph Font"/>
     <w:uiPriority w:val="1"/>
+    <w:semiHidden/>
     <w:unhideWhenUsed/>
   </w:style>
-  <w:style w:type="table" w:default="1" w:styleId="TableNormal">
+  <w:style w:type="table" w:default="1" w:styleId="Tabelanormal">
     <w:name w:val="Normal Table"/>
     <w:uiPriority w:val="99"/>
     <w:semiHidden/>
@@ -3334,17 +3328,17 @@
       </w:tblCellMar>
     </w:tblPr>
   </w:style>
-  <w:style w:type="numbering" w:default="1" w:styleId="NoList">
+  <w:style w:type="numbering" w:default="1" w:styleId="Semlista">
     <w:name w:val="No List"/>
     <w:uiPriority w:val="99"/>
     <w:semiHidden/>
     <w:unhideWhenUsed/>
   </w:style>
-  <w:style w:type="character" w:styleId="PageNumber">
+  <w:style w:type="character" w:styleId="Nmerodepgina">
     <w:name w:val="page number"/>
-    <w:basedOn w:val="DefaultParagraphFont"/>
+    <w:basedOn w:val="Tipodeletrapredefinidodopargrafo"/>
   </w:style>
-  <w:style w:type="paragraph" w:styleId="Header">
+  <w:style w:type="paragraph" w:styleId="Cabealho">
     <w:name w:val="header"/>
     <w:basedOn w:val="Normal"/>
     <w:pPr>
@@ -3358,7 +3352,7 @@
       <w:sz w:val="16"/>
     </w:rPr>
   </w:style>
-  <w:style w:type="paragraph" w:styleId="Footer">
+  <w:style w:type="paragraph" w:styleId="Rodap">
     <w:name w:val="footer"/>
     <w:basedOn w:val="Normal"/>
     <w:autoRedefine/>
@@ -3373,14 +3367,14 @@
       <w:sz w:val="20"/>
     </w:rPr>
   </w:style>
-  <w:style w:type="character" w:styleId="Hyperlink">
+  <w:style w:type="character" w:styleId="Hiperligao">
     <w:name w:val="Hyperlink"/>
     <w:rPr>
       <w:color w:val="0000FF"/>
       <w:u w:val="single"/>
     </w:rPr>
   </w:style>
-  <w:style w:type="paragraph" w:styleId="TOC1">
+  <w:style w:type="paragraph" w:styleId="ndice1">
     <w:name w:val="toc 1"/>
     <w:basedOn w:val="Normal"/>
     <w:next w:val="Normal"/>
@@ -3399,7 +3393,7 @@
       <w:u w:val="single"/>
     </w:rPr>
   </w:style>
-  <w:style w:type="paragraph" w:styleId="TOC2">
+  <w:style w:type="paragraph" w:styleId="ndice2">
     <w:name w:val="toc 2"/>
     <w:basedOn w:val="Normal"/>
     <w:next w:val="Normal"/>
@@ -3418,7 +3412,7 @@
       <w:noProof/>
     </w:rPr>
   </w:style>
-  <w:style w:type="paragraph" w:styleId="TOC3">
+  <w:style w:type="paragraph" w:styleId="ndice3">
     <w:name w:val="toc 3"/>
     <w:basedOn w:val="Normal"/>
     <w:next w:val="Normal"/>
@@ -3432,7 +3426,7 @@
       <w:smallCaps/>
     </w:rPr>
   </w:style>
-  <w:style w:type="paragraph" w:styleId="TOC4">
+  <w:style w:type="paragraph" w:styleId="ndice4">
     <w:name w:val="toc 4"/>
     <w:basedOn w:val="Normal"/>
     <w:next w:val="Normal"/>
@@ -3445,7 +3439,7 @@
       <w:rFonts w:ascii="Times New Roman" w:hAnsi="Times New Roman"/>
     </w:rPr>
   </w:style>
-  <w:style w:type="paragraph" w:styleId="TOC5">
+  <w:style w:type="paragraph" w:styleId="ndice5">
     <w:name w:val="toc 5"/>
     <w:basedOn w:val="Normal"/>
     <w:next w:val="Normal"/>
@@ -3458,7 +3452,7 @@
       <w:rFonts w:ascii="Times New Roman" w:hAnsi="Times New Roman"/>
     </w:rPr>
   </w:style>
-  <w:style w:type="paragraph" w:styleId="TOC6">
+  <w:style w:type="paragraph" w:styleId="ndice6">
     <w:name w:val="toc 6"/>
     <w:basedOn w:val="Normal"/>
     <w:next w:val="Normal"/>
@@ -3471,7 +3465,7 @@
       <w:rFonts w:ascii="Times New Roman" w:hAnsi="Times New Roman"/>
     </w:rPr>
   </w:style>
-  <w:style w:type="paragraph" w:styleId="TOC7">
+  <w:style w:type="paragraph" w:styleId="ndice7">
     <w:name w:val="toc 7"/>
     <w:basedOn w:val="Normal"/>
     <w:next w:val="Normal"/>
@@ -3484,7 +3478,7 @@
       <w:rFonts w:ascii="Times New Roman" w:hAnsi="Times New Roman"/>
     </w:rPr>
   </w:style>
-  <w:style w:type="paragraph" w:styleId="TOC8">
+  <w:style w:type="paragraph" w:styleId="ndice8">
     <w:name w:val="toc 8"/>
     <w:basedOn w:val="Normal"/>
     <w:next w:val="Normal"/>
@@ -3497,7 +3491,7 @@
       <w:rFonts w:ascii="Times New Roman" w:hAnsi="Times New Roman"/>
     </w:rPr>
   </w:style>
-  <w:style w:type="paragraph" w:styleId="TOC9">
+  <w:style w:type="paragraph" w:styleId="ndice9">
     <w:name w:val="toc 9"/>
     <w:basedOn w:val="Normal"/>
     <w:next w:val="Normal"/>
@@ -3510,26 +3504,26 @@
       <w:rFonts w:ascii="Times New Roman" w:hAnsi="Times New Roman"/>
     </w:rPr>
   </w:style>
-  <w:style w:type="paragraph" w:styleId="BodyText">
+  <w:style w:type="paragraph" w:styleId="Corpodetexto">
     <w:name w:val="Body Text"/>
     <w:basedOn w:val="Normal"/>
-    <w:link w:val="BodyTextChar"/>
+    <w:link w:val="CorpodetextoCarter"/>
   </w:style>
-  <w:style w:type="paragraph" w:styleId="BodyText2">
+  <w:style w:type="paragraph" w:styleId="Corpodetexto2">
     <w:name w:val="Body Text 2"/>
     <w:basedOn w:val="Normal"/>
     <w:rPr>
       <w:sz w:val="20"/>
     </w:rPr>
   </w:style>
-  <w:style w:type="paragraph" w:styleId="BodyText3">
+  <w:style w:type="paragraph" w:styleId="Corpodetexto3">
     <w:name w:val="Body Text 3"/>
     <w:basedOn w:val="Normal"/>
     <w:rPr>
       <w:color w:val="0000FF"/>
     </w:rPr>
   </w:style>
-  <w:style w:type="paragraph" w:styleId="BalloonText">
+  <w:style w:type="paragraph" w:styleId="Textodebalo">
     <w:name w:val="Balloon Text"/>
     <w:basedOn w:val="Normal"/>
     <w:semiHidden/>
@@ -3539,9 +3533,9 @@
       <w:szCs w:val="16"/>
     </w:rPr>
   </w:style>
-  <w:style w:type="table" w:styleId="TableGrid">
+  <w:style w:type="table" w:styleId="TabelacomGrelha">
     <w:name w:val="Table Grid"/>
-    <w:basedOn w:val="TableNormal"/>
+    <w:basedOn w:val="Tabelanormal"/>
     <w:rsid w:val="001278A9"/>
     <w:tblPr>
       <w:tblBorders>
@@ -3554,10 +3548,10 @@
       </w:tblBorders>
     </w:tblPr>
   </w:style>
-  <w:style w:type="character" w:customStyle="1" w:styleId="BodyTextChar">
-    <w:name w:val="Body Text Char"/>
-    <w:basedOn w:val="DefaultParagraphFont"/>
-    <w:link w:val="BodyText"/>
+  <w:style w:type="character" w:customStyle="1" w:styleId="CorpodetextoCarter">
+    <w:name w:val="Corpo de texto Caráter"/>
+    <w:basedOn w:val="Tipodeletrapredefinidodopargrafo"/>
+    <w:link w:val="Corpodetexto"/>
     <w:rsid w:val="009E2C4E"/>
     <w:rPr>
       <w:rFonts w:ascii="Arial" w:hAnsi="Arial"/>
@@ -3833,7 +3827,7 @@
 </file>
 
 <file path=customXml/itemProps1.xml><?xml version="1.0" encoding="utf-8"?>
-<ds:datastoreItem xmlns:ds="http://schemas.openxmlformats.org/officeDocument/2006/customXml" ds:itemID="{A83C28E6-900F-42D3-B8EF-12E79C8A5757}">
+<ds:datastoreItem xmlns:ds="http://schemas.openxmlformats.org/officeDocument/2006/customXml" ds:itemID="{04348D4F-9FD3-4C6E-A3C7-976A2CE71BCD}">
   <ds:schemaRefs>
     <ds:schemaRef ds:uri="http://schemas.openxmlformats.org/officeDocument/2006/bibliography"/>
   </ds:schemaRefs>

</xml_diff>